<commit_message>
including the nuget packages in the repo
</commit_message>
<xml_diff>
--- a/src/Buddy App Building Feedback.docx
+++ b/src/Buddy App Building Feedback.docx
@@ -227,26 +227,6 @@
       <w:proofErr w:type="gramEnd"/>
       <w:r>
         <w:t xml:space="preserve"> to be returned as part of the call to add image.</w:t>
-      </w:r>
-    </w:p>
-    <w:p>
-      <w:pPr>
-        <w:pStyle w:val="ListParagraph"/>
-        <w:numPr>
-          <w:ilvl w:val="0"/>
-          <w:numId w:val="2"/>
-        </w:numPr>
-      </w:pPr>
-      <w:r>
-        <w:t xml:space="preserve">I really like how Buddy is scenario based but having all of the scenarios together in the client library is a bit strange. For example, if I am not building a game why would I want to see </w:t>
-      </w:r>
-      <w:proofErr w:type="spellStart"/>
-      <w:r>
-        <w:t>BuddyClient.Gameboards</w:t>
-      </w:r>
-      <w:proofErr w:type="spellEnd"/>
-      <w:r>
-        <w:t xml:space="preserve"> </w:t>
       </w:r>
       <w:bookmarkStart w:id="0" w:name="_GoBack"/>
       <w:bookmarkEnd w:id="0"/>

</xml_diff>